<commit_message>
added thank you page
</commit_message>
<xml_diff>
--- a/public/assets/Sean Kernitsman Resume.docx
+++ b/public/assets/Sean Kernitsman Resume.docx
@@ -1,128 +1,498 @@
 
 <file path=word/document.xml><?xml version="1.0" encoding="utf-8"?>
-<w:document xmlns:wpc="http://schemas.microsoft.com/office/word/2010/wordprocessingCanvas" xmlns:cx="http://schemas.microsoft.com/office/drawing/2014/chartex" xmlns:cx1="http://schemas.microsoft.com/office/drawing/2015/9/8/chartex" xmlns:cx2="http://schemas.microsoft.com/office/drawing/2015/10/21/chartex" xmlns:cx3="http://schemas.microsoft.com/office/drawing/2016/5/9/chartex" xmlns:cx4="http://schemas.microsoft.com/office/drawing/2016/5/10/chartex" xmlns:cx5="http://schemas.microsoft.com/office/drawing/2016/5/11/chartex" xmlns:cx6="http://schemas.microsoft.com/office/drawing/2016/5/12/chartex" xmlns:cx7="http://schemas.microsoft.com/office/drawing/2016/5/13/chartex" xmlns:cx8="http://schemas.microsoft.com/office/drawing/2016/5/14/chartex" xmlns:mc="http://schemas.openxmlformats.org/markup-compatibility/2006" xmlns:aink="http://schemas.microsoft.com/office/drawing/2016/ink" xmlns:am3d="http://schemas.microsoft.com/office/drawing/2017/model3d" xmlns:o="urn:schemas-microsoft-com:office:office" xmlns:r="http://schemas.openxmlformats.org/officeDocument/2006/relationships" xmlns:m="http://schemas.openxmlformats.org/officeDocument/2006/math" xmlns:v="urn:schemas-microsoft-com:vml" xmlns:wp14="http://schemas.microsoft.com/office/word/2010/wordprocessingDrawing" xmlns:wp="http://schemas.openxmlformats.org/drawingml/2006/wordprocessingDrawing" xmlns:w10="urn:schemas-microsoft-com:office:word" xmlns:w="http://schemas.openxmlformats.org/wordprocessingml/2006/main" xmlns:w14="http://schemas.microsoft.com/office/word/2010/wordml" xmlns:w15="http://schemas.microsoft.com/office/word/2012/wordml" xmlns:w16cex="http://schemas.microsoft.com/office/word/2018/wordml/cex" xmlns:w16cid="http://schemas.microsoft.com/office/word/2016/wordml/cid" xmlns:w16="http://schemas.microsoft.com/office/word/2018/wordml" xmlns:w16se="http://schemas.microsoft.com/office/word/2015/wordml/symex" xmlns:wpg="http://schemas.microsoft.com/office/word/2010/wordprocessingGroup" xmlns:wpi="http://schemas.microsoft.com/office/word/2010/wordprocessingInk" xmlns:wne="http://schemas.microsoft.com/office/word/2006/wordml" xmlns:wps="http://schemas.microsoft.com/office/word/2010/wordprocessingShape" mc:Ignorable="w14 w15 w16se w16cid w16 w16cex wp14">
+<w:document xmlns:wpc="http://schemas.microsoft.com/office/word/2010/wordprocessingCanvas" xmlns:cx="http://schemas.microsoft.com/office/drawing/2014/chartex" xmlns:cx1="http://schemas.microsoft.com/office/drawing/2015/9/8/chartex" xmlns:cx2="http://schemas.microsoft.com/office/drawing/2015/10/21/chartex" xmlns:cx3="http://schemas.microsoft.com/office/drawing/2016/5/9/chartex" xmlns:cx4="http://schemas.microsoft.com/office/drawing/2016/5/10/chartex" xmlns:cx5="http://schemas.microsoft.com/office/drawing/2016/5/11/chartex" xmlns:cx6="http://schemas.microsoft.com/office/drawing/2016/5/12/chartex" xmlns:cx7="http://schemas.microsoft.com/office/drawing/2016/5/13/chartex" xmlns:cx8="http://schemas.microsoft.com/office/drawing/2016/5/14/chartex" xmlns:mc="http://schemas.openxmlformats.org/markup-compatibility/2006" xmlns:aink="http://schemas.microsoft.com/office/drawing/2016/ink" xmlns:am3d="http://schemas.microsoft.com/office/drawing/2017/model3d" xmlns:o="urn:schemas-microsoft-com:office:office" xmlns:r="http://schemas.openxmlformats.org/officeDocument/2006/relationships" xmlns:m="http://schemas.openxmlformats.org/officeDocument/2006/math" xmlns:v="urn:schemas-microsoft-com:vml" xmlns:wp14="http://schemas.microsoft.com/office/word/2010/wordprocessingDrawing" xmlns:wp="http://schemas.openxmlformats.org/drawingml/2006/wordprocessingDrawing" xmlns:w10="urn:schemas-microsoft-com:office:word" xmlns:w="http://schemas.openxmlformats.org/wordprocessingml/2006/main" xmlns:w14="http://schemas.microsoft.com/office/word/2010/wordml" xmlns:w15="http://schemas.microsoft.com/office/word/2012/wordml" xmlns:w16cex="http://schemas.microsoft.com/office/word/2018/wordml/cex" xmlns:w16cid="http://schemas.microsoft.com/office/word/2016/wordml/cid" xmlns:w16="http://schemas.microsoft.com/office/word/2018/wordml" xmlns:w16sdtdh="http://schemas.microsoft.com/office/word/2020/wordml/sdtdatahash" xmlns:w16se="http://schemas.microsoft.com/office/word/2015/wordml/symex" xmlns:wpg="http://schemas.microsoft.com/office/word/2010/wordprocessingGroup" xmlns:wpi="http://schemas.microsoft.com/office/word/2010/wordprocessingInk" xmlns:wne="http://schemas.microsoft.com/office/word/2006/wordml" xmlns:wps="http://schemas.microsoft.com/office/word/2010/wordprocessingShape" mc:Ignorable="w14 w15 w16se w16cid w16 w16cex w16sdtdh wp14">
   <w:body>
     <w:p>
       <w:pPr>
         <w:pStyle w:val="Default"/>
-        <w:pBdr>
-          <w:bottom w:val="single" w:sz="6" w:space="1" w:color="auto"/>
-        </w:pBdr>
         <w:rPr>
           <w:rFonts w:ascii="Garamond" w:hAnsi="Garamond"/>
           <w:b/>
           <w:color w:val="auto"/>
-          <w:sz w:val="48"/>
-          <w:szCs w:val="32"/>
+          <w:sz w:val="72"/>
+          <w:szCs w:val="44"/>
         </w:rPr>
       </w:pPr>
       <w:r>
         <w:rPr>
           <w:rFonts w:ascii="Garamond" w:hAnsi="Garamond"/>
           <w:b/>
-          <w:color w:val="auto"/>
-          <w:sz w:val="48"/>
-          <w:szCs w:val="32"/>
-        </w:rPr>
-        <w:t>Sean Kernitsman</w:t>
+          <w:color w:val="1F497D" w:themeColor="text2"/>
+          <w:sz w:val="72"/>
+          <w:szCs w:val="44"/>
+        </w:rPr>
+        <w:t>Sean</w:t>
+      </w:r>
+      <w:r>
+        <w:rPr>
+          <w:rFonts w:ascii="Garamond" w:hAnsi="Garamond"/>
+          <w:b/>
+          <w:color w:val="auto"/>
+          <w:sz w:val="72"/>
+          <w:szCs w:val="44"/>
+        </w:rPr>
+        <w:t xml:space="preserve"> </w:t>
+      </w:r>
+      <w:r>
+        <w:rPr>
+          <w:rFonts w:ascii="Garamond" w:hAnsi="Garamond"/>
+          <w:b/>
+          <w:color w:val="1F497D" w:themeColor="text2"/>
+          <w:sz w:val="72"/>
+          <w:szCs w:val="44"/>
+        </w:rPr>
+        <w:t>Kernitsman</w:t>
       </w:r>
     </w:p>
     <w:p>
       <w:pPr>
         <w:pStyle w:val="Default"/>
-        <w:pBdr>
-          <w:bottom w:val="single" w:sz="6" w:space="1" w:color="auto"/>
-        </w:pBdr>
-        <w:rPr>
-          <w:rFonts w:ascii="Garamond" w:hAnsi="Garamond"/>
-          <w:color w:val="auto"/>
-          <w:sz w:val="20"/>
-          <w:szCs w:val="20"/>
-        </w:rPr>
-      </w:pPr>
-      <w:r>
-        <w:rPr>
-          <w:rFonts w:ascii="Garamond" w:hAnsi="Garamond"/>
+        <w:spacing w:line="276" w:lineRule="auto"/>
+        <w:rPr>
+          <w:rStyle w:val="Emphasis"/>
+        </w:rPr>
+      </w:pPr>
+      <w:r>
+        <w:rPr>
+          <w:rFonts w:ascii="Garamond" w:hAnsi="Garamond"/>
+          <w:noProof/>
           <w:color w:val="auto"/>
           <w:sz w:val="32"/>
         </w:rPr>
-        <w:t>skernits@uwaterloo.ca</w:t>
-      </w:r>
-      <w:r>
-        <w:rPr>
-          <w:rFonts w:ascii="Garamond" w:hAnsi="Garamond"/>
+        <w:drawing>
+          <wp:anchor distT="0" distB="0" distL="114300" distR="114300" simplePos="0" relativeHeight="251660288" behindDoc="0" locked="0" layoutInCell="1" allowOverlap="1" wp14:anchorId="7B0F538E" wp14:editId="47CD0D56">
+            <wp:simplePos x="0" y="0"/>
+            <wp:positionH relativeFrom="column">
+              <wp:posOffset>3676015</wp:posOffset>
+            </wp:positionH>
+            <wp:positionV relativeFrom="paragraph">
+              <wp:posOffset>196850</wp:posOffset>
+            </wp:positionV>
+            <wp:extent cx="198120" cy="198120"/>
+            <wp:effectExtent l="0" t="0" r="0" b="0"/>
+            <wp:wrapNone/>
+            <wp:docPr id="4" name="Graphic 4" descr="Fox outline"/>
+            <wp:cNvGraphicFramePr>
+              <a:graphicFrameLocks xmlns:a="http://schemas.openxmlformats.org/drawingml/2006/main" noChangeAspect="1"/>
+            </wp:cNvGraphicFramePr>
+            <a:graphic xmlns:a="http://schemas.openxmlformats.org/drawingml/2006/main">
+              <a:graphicData uri="http://schemas.openxmlformats.org/drawingml/2006/picture">
+                <pic:pic xmlns:pic="http://schemas.openxmlformats.org/drawingml/2006/picture">
+                  <pic:nvPicPr>
+                    <pic:cNvPr id="4" name="Graphic 4" descr="Fox outline"/>
+                    <pic:cNvPicPr/>
+                  </pic:nvPicPr>
+                  <pic:blipFill>
+                    <a:blip r:embed="rId8">
+                      <a:extLst>
+                        <a:ext uri="{96DAC541-7B7A-43D3-8B79-37D633B846F1}">
+                          <asvg:svgBlip xmlns:asvg="http://schemas.microsoft.com/office/drawing/2016/SVG/main" r:embed="rId9"/>
+                        </a:ext>
+                      </a:extLst>
+                    </a:blip>
+                    <a:stretch>
+                      <a:fillRect/>
+                    </a:stretch>
+                  </pic:blipFill>
+                  <pic:spPr>
+                    <a:xfrm>
+                      <a:off x="0" y="0"/>
+                      <a:ext cx="198120" cy="198120"/>
+                    </a:xfrm>
+                    <a:prstGeom prst="rect">
+                      <a:avLst/>
+                    </a:prstGeom>
+                  </pic:spPr>
+                </pic:pic>
+              </a:graphicData>
+            </a:graphic>
+            <wp14:sizeRelH relativeFrom="margin">
+              <wp14:pctWidth>0</wp14:pctWidth>
+            </wp14:sizeRelH>
+            <wp14:sizeRelV relativeFrom="margin">
+              <wp14:pctHeight>0</wp14:pctHeight>
+            </wp14:sizeRelV>
+          </wp:anchor>
+        </w:drawing>
+      </w:r>
+      <w:r>
+        <w:rPr>
+          <w:rFonts w:ascii="Garamond" w:hAnsi="Garamond"/>
+          <w:noProof/>
           <w:color w:val="auto"/>
           <w:sz w:val="32"/>
         </w:rPr>
-        <w:t xml:space="preserve"> </w:t>
-      </w:r>
-      <w:r>
-        <w:rPr>
-          <w:rFonts w:ascii="Wingdings" w:hAnsi="Wingdings"/>
+        <w:drawing>
+          <wp:anchor distT="0" distB="0" distL="114300" distR="114300" simplePos="0" relativeHeight="251659264" behindDoc="0" locked="0" layoutInCell="1" allowOverlap="1" wp14:anchorId="67E66618" wp14:editId="1B300D72">
+            <wp:simplePos x="0" y="0"/>
+            <wp:positionH relativeFrom="column">
+              <wp:posOffset>2091690</wp:posOffset>
+            </wp:positionH>
+            <wp:positionV relativeFrom="paragraph">
+              <wp:posOffset>193040</wp:posOffset>
+            </wp:positionV>
+            <wp:extent cx="219075" cy="219075"/>
+            <wp:effectExtent l="0" t="0" r="9525" b="9525"/>
+            <wp:wrapNone/>
+            <wp:docPr id="3" name="Graphic 3" descr="Speaker phone with solid fill"/>
+            <wp:cNvGraphicFramePr>
+              <a:graphicFrameLocks xmlns:a="http://schemas.openxmlformats.org/drawingml/2006/main" noChangeAspect="1"/>
+            </wp:cNvGraphicFramePr>
+            <a:graphic xmlns:a="http://schemas.openxmlformats.org/drawingml/2006/main">
+              <a:graphicData uri="http://schemas.openxmlformats.org/drawingml/2006/picture">
+                <pic:pic xmlns:pic="http://schemas.openxmlformats.org/drawingml/2006/picture">
+                  <pic:nvPicPr>
+                    <pic:cNvPr id="3" name="Graphic 3" descr="Speaker phone with solid fill"/>
+                    <pic:cNvPicPr/>
+                  </pic:nvPicPr>
+                  <pic:blipFill>
+                    <a:blip r:embed="rId10">
+                      <a:extLst>
+                        <a:ext uri="{96DAC541-7B7A-43D3-8B79-37D633B846F1}">
+                          <asvg:svgBlip xmlns:asvg="http://schemas.microsoft.com/office/drawing/2016/SVG/main" r:embed="rId11"/>
+                        </a:ext>
+                      </a:extLst>
+                    </a:blip>
+                    <a:stretch>
+                      <a:fillRect/>
+                    </a:stretch>
+                  </pic:blipFill>
+                  <pic:spPr>
+                    <a:xfrm>
+                      <a:off x="0" y="0"/>
+                      <a:ext cx="219075" cy="219075"/>
+                    </a:xfrm>
+                    <a:prstGeom prst="rect">
+                      <a:avLst/>
+                    </a:prstGeom>
+                  </pic:spPr>
+                </pic:pic>
+              </a:graphicData>
+            </a:graphic>
+            <wp14:sizeRelH relativeFrom="margin">
+              <wp14:pctWidth>0</wp14:pctWidth>
+            </wp14:sizeRelH>
+            <wp14:sizeRelV relativeFrom="margin">
+              <wp14:pctHeight>0</wp14:pctHeight>
+            </wp14:sizeRelV>
+          </wp:anchor>
+        </w:drawing>
+      </w:r>
+      <w:r>
+        <w:rPr>
+          <w:rFonts w:ascii="Garamond" w:hAnsi="Garamond"/>
+          <w:noProof/>
           <w:color w:val="auto"/>
           <w:sz w:val="32"/>
         </w:rPr>
-        <w:t></w:t>
-      </w:r>
-      <w:r>
-        <w:rPr>
-          <w:rFonts w:ascii="Garamond" w:hAnsi="Garamond"/>
-          <w:color w:val="auto"/>
-          <w:sz w:val="32"/>
-        </w:rPr>
-        <w:t xml:space="preserve"> </w:t>
-      </w:r>
-      <w:r>
-        <w:rPr>
-          <w:rFonts w:ascii="Garamond" w:hAnsi="Garamond"/>
-          <w:color w:val="auto"/>
-          <w:sz w:val="32"/>
-        </w:rPr>
-        <w:t xml:space="preserve">(647) 831-4626 </w:t>
-      </w:r>
-      <w:r>
-        <w:rPr>
-          <w:rFonts w:ascii="Wingdings" w:hAnsi="Wingdings"/>
-          <w:color w:val="auto"/>
-          <w:sz w:val="32"/>
-        </w:rPr>
-        <w:t></w:t>
-      </w:r>
-      <w:r>
-        <w:rPr>
-          <w:rFonts w:ascii="Garamond" w:hAnsi="Garamond"/>
-          <w:color w:val="auto"/>
-          <w:sz w:val="32"/>
-        </w:rPr>
-        <w:t xml:space="preserve"> </w:t>
-      </w:r>
-      <w:r>
-        <w:rPr>
-          <w:rFonts w:ascii="Garamond" w:hAnsi="Garamond"/>
-          <w:color w:val="auto"/>
-          <w:sz w:val="32"/>
-        </w:rPr>
-        <w:t>Thornhill, ON</w:t>
+        <w:drawing>
+          <wp:anchor distT="0" distB="0" distL="114300" distR="114300" simplePos="0" relativeHeight="251658240" behindDoc="0" locked="0" layoutInCell="1" allowOverlap="1" wp14:anchorId="38FC54BB" wp14:editId="49C75818">
+            <wp:simplePos x="0" y="0"/>
+            <wp:positionH relativeFrom="column">
+              <wp:posOffset>-5080</wp:posOffset>
+            </wp:positionH>
+            <wp:positionV relativeFrom="paragraph">
+              <wp:posOffset>193675</wp:posOffset>
+            </wp:positionV>
+            <wp:extent cx="220345" cy="220345"/>
+            <wp:effectExtent l="0" t="0" r="8255" b="8255"/>
+            <wp:wrapNone/>
+            <wp:docPr id="2" name="Graphic 2" descr="Envelope with solid fill"/>
+            <wp:cNvGraphicFramePr>
+              <a:graphicFrameLocks xmlns:a="http://schemas.openxmlformats.org/drawingml/2006/main" noChangeAspect="1"/>
+            </wp:cNvGraphicFramePr>
+            <a:graphic xmlns:a="http://schemas.openxmlformats.org/drawingml/2006/main">
+              <a:graphicData uri="http://schemas.openxmlformats.org/drawingml/2006/picture">
+                <pic:pic xmlns:pic="http://schemas.openxmlformats.org/drawingml/2006/picture">
+                  <pic:nvPicPr>
+                    <pic:cNvPr id="2" name="Graphic 2" descr="Envelope with solid fill"/>
+                    <pic:cNvPicPr/>
+                  </pic:nvPicPr>
+                  <pic:blipFill>
+                    <a:blip r:embed="rId12">
+                      <a:extLst>
+                        <a:ext uri="{96DAC541-7B7A-43D3-8B79-37D633B846F1}">
+                          <asvg:svgBlip xmlns:asvg="http://schemas.microsoft.com/office/drawing/2016/SVG/main" r:embed="rId13"/>
+                        </a:ext>
+                      </a:extLst>
+                    </a:blip>
+                    <a:stretch>
+                      <a:fillRect/>
+                    </a:stretch>
+                  </pic:blipFill>
+                  <pic:spPr>
+                    <a:xfrm>
+                      <a:off x="0" y="0"/>
+                      <a:ext cx="220345" cy="220345"/>
+                    </a:xfrm>
+                    <a:prstGeom prst="rect">
+                      <a:avLst/>
+                    </a:prstGeom>
+                  </pic:spPr>
+                </pic:pic>
+              </a:graphicData>
+            </a:graphic>
+            <wp14:sizeRelH relativeFrom="margin">
+              <wp14:pctWidth>0</wp14:pctWidth>
+            </wp14:sizeRelH>
+            <wp14:sizeRelV relativeFrom="margin">
+              <wp14:pctHeight>0</wp14:pctHeight>
+            </wp14:sizeRelV>
+          </wp:anchor>
+        </w:drawing>
+      </w:r>
+      <w:r>
+        <w:rPr>
+          <w:rStyle w:val="Emphasis"/>
+        </w:rPr>
+        <w:t>Software and Web Developer based in Waterloo, Canada</w:t>
       </w:r>
     </w:p>
     <w:p>
       <w:pPr>
         <w:pStyle w:val="Default"/>
-        <w:spacing w:line="252" w:lineRule="auto"/>
-        <w:rPr>
-          <w:rFonts w:ascii="Garamond" w:hAnsi="Garamond"/>
-          <w:color w:val="auto"/>
-          <w:sz w:val="20"/>
-        </w:rPr>
-      </w:pPr>
+        <w:rPr>
+          <w:rFonts w:ascii="Garamond" w:hAnsi="Garamond"/>
+          <w:color w:val="auto"/>
+          <w:sz w:val="28"/>
+          <w:szCs w:val="28"/>
+        </w:rPr>
+      </w:pPr>
+      <w:r>
+        <w:rPr>
+          <w:rFonts w:ascii="Garamond" w:hAnsi="Garamond"/>
+          <w:noProof/>
+          <w:color w:val="auto"/>
+          <w:sz w:val="28"/>
+          <w:szCs w:val="28"/>
+        </w:rPr>
+        <w:drawing>
+          <wp:anchor distT="0" distB="0" distL="114300" distR="114300" simplePos="0" relativeHeight="251661312" behindDoc="0" locked="0" layoutInCell="1" allowOverlap="1" wp14:anchorId="7CB82BD5" wp14:editId="2078FBB7">
+            <wp:simplePos x="0" y="0"/>
+            <wp:positionH relativeFrom="column">
+              <wp:posOffset>5113020</wp:posOffset>
+            </wp:positionH>
+            <wp:positionV relativeFrom="paragraph">
+              <wp:posOffset>10795</wp:posOffset>
+            </wp:positionV>
+            <wp:extent cx="163830" cy="163830"/>
+            <wp:effectExtent l="0" t="0" r="7620" b="7620"/>
+            <wp:wrapNone/>
+            <wp:docPr id="5" name="Picture 5">
+              <a:extLst xmlns:a="http://schemas.openxmlformats.org/drawingml/2006/main">
+                <a:ext uri="{C183D7F6-B498-43B3-948B-1728B52AA6E4}">
+                  <adec:decorative xmlns:adec="http://schemas.microsoft.com/office/drawing/2017/decorative" val="1"/>
+                </a:ext>
+              </a:extLst>
+            </wp:docPr>
+            <wp:cNvGraphicFramePr>
+              <a:graphicFrameLocks xmlns:a="http://schemas.openxmlformats.org/drawingml/2006/main" noChangeAspect="1"/>
+            </wp:cNvGraphicFramePr>
+            <a:graphic xmlns:a="http://schemas.openxmlformats.org/drawingml/2006/main">
+              <a:graphicData uri="http://schemas.openxmlformats.org/drawingml/2006/picture">
+                <pic:pic xmlns:pic="http://schemas.openxmlformats.org/drawingml/2006/picture">
+                  <pic:nvPicPr>
+                    <pic:cNvPr id="5" name="Picture 5">
+                      <a:extLst>
+                        <a:ext uri="{C183D7F6-B498-43B3-948B-1728B52AA6E4}">
+                          <adec:decorative xmlns:adec="http://schemas.microsoft.com/office/drawing/2017/decorative" val="1"/>
+                        </a:ext>
+                      </a:extLst>
+                    </pic:cNvPr>
+                    <pic:cNvPicPr>
+                      <a:picLocks noChangeAspect="1" noChangeArrowheads="1"/>
+                    </pic:cNvPicPr>
+                  </pic:nvPicPr>
+                  <pic:blipFill>
+                    <a:blip r:embed="rId14">
+                      <a:extLst>
+                        <a:ext uri="{28A0092B-C50C-407E-A947-70E740481C1C}">
+                          <a14:useLocalDpi xmlns:a14="http://schemas.microsoft.com/office/drawing/2010/main" val="0"/>
+                        </a:ext>
+                      </a:extLst>
+                    </a:blip>
+                    <a:srcRect/>
+                    <a:stretch>
+                      <a:fillRect/>
+                    </a:stretch>
+                  </pic:blipFill>
+                  <pic:spPr bwMode="auto">
+                    <a:xfrm>
+                      <a:off x="0" y="0"/>
+                      <a:ext cx="163830" cy="163830"/>
+                    </a:xfrm>
+                    <a:prstGeom prst="rect">
+                      <a:avLst/>
+                    </a:prstGeom>
+                    <a:noFill/>
+                  </pic:spPr>
+                </pic:pic>
+              </a:graphicData>
+            </a:graphic>
+            <wp14:sizeRelH relativeFrom="margin">
+              <wp14:pctWidth>0</wp14:pctWidth>
+            </wp14:sizeRelH>
+            <wp14:sizeRelV relativeFrom="margin">
+              <wp14:pctHeight>0</wp14:pctHeight>
+            </wp14:sizeRelV>
+          </wp:anchor>
+        </w:drawing>
+      </w:r>
+      <w:r>
+        <w:rPr>
+          <w:rFonts w:ascii="Garamond" w:hAnsi="Garamond"/>
+          <w:color w:val="auto"/>
+          <w:sz w:val="32"/>
+        </w:rPr>
+        <w:t xml:space="preserve">     </w:t>
+      </w:r>
+      <w:hyperlink r:id="rId15" w:history="1">
+        <w:r>
+          <w:rPr>
+            <w:rStyle w:val="Hyperlink"/>
+            <w:rFonts w:ascii="Garamond" w:hAnsi="Garamond"/>
+            <w:color w:val="auto"/>
+            <w:sz w:val="28"/>
+            <w:szCs w:val="28"/>
+            <w:u w:val="none"/>
+          </w:rPr>
+          <w:t>skernits@uwaterloo.ca</w:t>
+        </w:r>
+      </w:hyperlink>
+      <w:r>
+        <w:rPr>
+          <w:rFonts w:ascii="Garamond" w:hAnsi="Garamond"/>
+          <w:color w:val="auto"/>
+          <w:sz w:val="28"/>
+          <w:szCs w:val="28"/>
+        </w:rPr>
+        <w:t xml:space="preserve">    </w:t>
+      </w:r>
+      <w:r>
+        <w:rPr>
+          <w:rFonts w:ascii="Garamond" w:hAnsi="Garamond"/>
+          <w:color w:val="auto"/>
+          <w:sz w:val="28"/>
+          <w:szCs w:val="28"/>
+        </w:rPr>
+        <w:t xml:space="preserve">    </w:t>
+      </w:r>
+      <w:proofErr w:type="gramStart"/>
+      <w:r>
+        <w:rPr>
+          <w:rFonts w:ascii="Garamond" w:hAnsi="Garamond"/>
+          <w:color w:val="auto"/>
+          <w:sz w:val="28"/>
+          <w:szCs w:val="28"/>
+        </w:rPr>
+        <w:t xml:space="preserve">  </w:t>
+      </w:r>
+      <w:r>
+        <w:rPr>
+          <w:rFonts w:ascii="Garamond" w:hAnsi="Garamond"/>
+          <w:color w:val="auto"/>
+          <w:sz w:val="28"/>
+          <w:szCs w:val="28"/>
+        </w:rPr>
+        <w:t xml:space="preserve"> </w:t>
+      </w:r>
+      <w:r>
+        <w:rPr>
+          <w:rFonts w:ascii="Garamond" w:hAnsi="Garamond"/>
+          <w:color w:val="auto"/>
+          <w:sz w:val="28"/>
+          <w:szCs w:val="28"/>
+        </w:rPr>
+        <w:t>(</w:t>
+      </w:r>
+      <w:proofErr w:type="gramEnd"/>
+      <w:r>
+        <w:rPr>
+          <w:rFonts w:ascii="Garamond" w:hAnsi="Garamond"/>
+          <w:color w:val="auto"/>
+          <w:sz w:val="28"/>
+          <w:szCs w:val="28"/>
+        </w:rPr>
+        <w:t xml:space="preserve">647) 831-4626 </w:t>
+      </w:r>
+      <w:r>
+        <w:rPr>
+          <w:rFonts w:ascii="Wingdings" w:hAnsi="Wingdings"/>
+          <w:color w:val="auto"/>
+          <w:sz w:val="28"/>
+          <w:szCs w:val="28"/>
+        </w:rPr>
+        <w:t xml:space="preserve"> </w:t>
+      </w:r>
+      <w:r>
+        <w:rPr>
+          <w:rFonts w:ascii="Wingdings" w:hAnsi="Wingdings"/>
+          <w:color w:val="auto"/>
+          <w:sz w:val="28"/>
+          <w:szCs w:val="28"/>
+        </w:rPr>
+        <w:t xml:space="preserve"> </w:t>
+      </w:r>
+      <w:r>
+        <w:rPr>
+          <w:rFonts w:ascii="Wingdings" w:hAnsi="Wingdings"/>
+          <w:color w:val="auto"/>
+          <w:sz w:val="28"/>
+          <w:szCs w:val="28"/>
+        </w:rPr>
+        <w:t xml:space="preserve"> </w:t>
+      </w:r>
+      <w:r>
+        <w:rPr>
+          <w:rFonts w:ascii="Garamond" w:hAnsi="Garamond"/>
+          <w:color w:val="auto"/>
+          <w:sz w:val="28"/>
+          <w:szCs w:val="28"/>
+        </w:rPr>
+        <w:t>SeanKer.com</w:t>
+      </w:r>
+      <w:r>
+        <w:rPr>
+          <w:rFonts w:ascii="Garamond" w:hAnsi="Garamond"/>
+          <w:color w:val="auto"/>
+          <w:sz w:val="28"/>
+          <w:szCs w:val="28"/>
+        </w:rPr>
+        <w:t xml:space="preserve">  </w:t>
+      </w:r>
+      <w:r>
+        <w:rPr>
+          <w:rFonts w:ascii="Garamond" w:hAnsi="Garamond"/>
+          <w:color w:val="auto"/>
+          <w:sz w:val="28"/>
+          <w:szCs w:val="28"/>
+        </w:rPr>
+        <w:t xml:space="preserve">         </w:t>
+      </w:r>
+      <w:r>
+        <w:rPr>
+          <w:rFonts w:ascii="Garamond" w:hAnsi="Garamond"/>
+          <w:color w:val="auto"/>
+          <w:sz w:val="28"/>
+          <w:szCs w:val="28"/>
+        </w:rPr>
+        <w:t>github.com/Sean-Ker</w:t>
+      </w:r>
     </w:p>
     <w:p>
       <w:pPr>
         <w:pStyle w:val="Default"/>
-        <w:pBdr>
-          <w:bottom w:val="single" w:sz="6" w:space="1" w:color="auto"/>
-        </w:pBdr>
         <w:spacing w:line="252" w:lineRule="auto"/>
+        <w:rPr>
+          <w:rFonts w:ascii="Garamond" w:hAnsi="Garamond"/>
+          <w:color w:val="auto"/>
+          <w:sz w:val="20"/>
+        </w:rPr>
+      </w:pPr>
+    </w:p>
+    <w:p>
+      <w:pPr>
+        <w:pStyle w:val="Heading1"/>
         <w:rPr>
           <w:rStyle w:val="IntenseReference"/>
         </w:rPr>
@@ -265,11 +635,7 @@
     </w:p>
     <w:p>
       <w:pPr>
-        <w:pStyle w:val="Default"/>
-        <w:pBdr>
-          <w:bottom w:val="single" w:sz="6" w:space="1" w:color="auto"/>
-        </w:pBdr>
-        <w:spacing w:line="252" w:lineRule="auto"/>
+        <w:pStyle w:val="Heading1"/>
         <w:rPr>
           <w:rStyle w:val="IntenseReference"/>
         </w:rPr>
@@ -284,7 +650,7 @@
         <w:rPr>
           <w:rStyle w:val="IntenseReference"/>
         </w:rPr>
-        <w:t xml:space="preserve"> EXPERIENCE </w:t>
+        <w:t xml:space="preserve"> EXPERIENCE</w:t>
       </w:r>
     </w:p>
     <w:p>
@@ -431,150 +797,56 @@
     </w:p>
     <w:p>
       <w:pPr>
-        <w:pStyle w:val="Default"/>
-        <w:spacing w:after="240" w:line="252" w:lineRule="auto"/>
-        <w:rPr>
-          <w:rFonts w:ascii="Garamond" w:hAnsi="Garamond"/>
+        <w:pStyle w:val="Heading2"/>
+      </w:pPr>
+      <w:r>
+        <w:rPr>
+          <w:rFonts w:ascii="Garamond" w:hAnsi="Garamond"/>
+          <w:b/>
           <w:bCs/>
-          <w:i/>
-          <w:color w:val="auto"/>
-        </w:rPr>
-      </w:pPr>
-      <w:hyperlink r:id="rId8" w:history="1">
-        <w:r>
-          <w:rPr>
-            <w:rStyle w:val="Hyperlink"/>
-            <w:rFonts w:ascii="Garamond" w:hAnsi="Garamond"/>
-            <w:b/>
-            <w:bCs/>
-          </w:rPr>
-          <w:t>PCF Souvenirs</w:t>
-        </w:r>
-      </w:hyperlink>
-      <w:r>
-        <w:rPr>
-          <w:rFonts w:ascii="Garamond" w:hAnsi="Garamond"/>
-          <w:bCs/>
-          <w:i/>
-          <w:color w:val="auto"/>
-        </w:rPr>
+        </w:rPr>
+        <w:t>PCF Souvenirs</w:t>
+      </w:r>
+      <w:r>
         <w:tab/>
       </w:r>
       <w:r>
-        <w:rPr>
-          <w:rFonts w:ascii="Garamond" w:hAnsi="Garamond"/>
-          <w:bCs/>
-          <w:i/>
-          <w:color w:val="auto"/>
-        </w:rPr>
         <w:tab/>
       </w:r>
       <w:r>
-        <w:rPr>
-          <w:rFonts w:ascii="Garamond" w:hAnsi="Garamond"/>
-          <w:bCs/>
-          <w:i/>
-          <w:color w:val="auto"/>
-        </w:rPr>
         <w:tab/>
       </w:r>
       <w:r>
-        <w:rPr>
-          <w:rFonts w:ascii="Garamond" w:hAnsi="Garamond"/>
-          <w:bCs/>
-          <w:i/>
-          <w:color w:val="auto"/>
-        </w:rPr>
         <w:tab/>
       </w:r>
       <w:r>
-        <w:rPr>
-          <w:rFonts w:ascii="Garamond" w:hAnsi="Garamond"/>
-          <w:bCs/>
-          <w:i/>
-          <w:color w:val="auto"/>
-        </w:rPr>
         <w:tab/>
       </w:r>
       <w:r>
-        <w:rPr>
-          <w:rFonts w:ascii="Garamond" w:hAnsi="Garamond"/>
-          <w:bCs/>
-          <w:i/>
-          <w:color w:val="auto"/>
-        </w:rPr>
         <w:tab/>
       </w:r>
       <w:r>
-        <w:rPr>
-          <w:rFonts w:ascii="Garamond" w:hAnsi="Garamond"/>
-          <w:bCs/>
-          <w:i/>
-          <w:color w:val="auto"/>
-        </w:rPr>
         <w:t xml:space="preserve">                        </w:t>
       </w:r>
       <w:r>
-        <w:rPr>
-          <w:rFonts w:ascii="Garamond" w:hAnsi="Garamond"/>
-          <w:bCs/>
-          <w:i/>
-          <w:color w:val="auto"/>
-        </w:rPr>
         <w:tab/>
       </w:r>
       <w:r>
-        <w:rPr>
-          <w:rFonts w:ascii="Garamond" w:hAnsi="Garamond"/>
-          <w:bCs/>
-          <w:i/>
-          <w:color w:val="auto"/>
-        </w:rPr>
         <w:tab/>
       </w:r>
       <w:r>
-        <w:rPr>
-          <w:rFonts w:ascii="Garamond" w:hAnsi="Garamond"/>
-          <w:bCs/>
-          <w:i/>
-          <w:color w:val="auto"/>
-        </w:rPr>
         <w:t xml:space="preserve">             </w:t>
       </w:r>
       <w:r>
-        <w:rPr>
-          <w:rFonts w:ascii="Garamond" w:hAnsi="Garamond"/>
-          <w:bCs/>
-          <w:i/>
-          <w:color w:val="auto"/>
-        </w:rPr>
         <w:t xml:space="preserve"> </w:t>
       </w:r>
       <w:r>
-        <w:rPr>
-          <w:rFonts w:ascii="Garamond" w:hAnsi="Garamond"/>
-          <w:bCs/>
-          <w:i/>
-          <w:color w:val="auto"/>
-        </w:rPr>
         <w:t>Markham</w:t>
       </w:r>
       <w:r>
-        <w:rPr>
-          <w:rFonts w:ascii="Garamond" w:hAnsi="Garamond"/>
-          <w:bCs/>
-          <w:i/>
-          <w:color w:val="auto"/>
-        </w:rPr>
         <w:t xml:space="preserve">, </w:t>
       </w:r>
       <w:r>
-        <w:rPr>
-          <w:rFonts w:ascii="Garamond" w:hAnsi="Garamond"/>
-          <w:bCs/>
-          <w:i/>
-          <w:color w:val="auto"/>
-        </w:rPr>
         <w:t>ON</w:t>
       </w:r>
     </w:p>
@@ -720,11 +992,7 @@
     </w:p>
     <w:p>
       <w:pPr>
-        <w:pStyle w:val="Default"/>
-        <w:pBdr>
-          <w:bottom w:val="single" w:sz="6" w:space="1" w:color="auto"/>
-        </w:pBdr>
-        <w:spacing w:line="252" w:lineRule="auto"/>
+        <w:pStyle w:val="Heading1"/>
         <w:rPr>
           <w:rFonts w:ascii="Garamond" w:hAnsi="Garamond"/>
           <w:color w:val="auto"/>
@@ -962,53 +1230,7 @@
     </w:p>
     <w:p>
       <w:pPr>
-        <w:pStyle w:val="Default"/>
-        <w:numPr>
-          <w:ilvl w:val="0"/>
-          <w:numId w:val="29"/>
-        </w:numPr>
-        <w:spacing w:after="240" w:line="252" w:lineRule="auto"/>
-        <w:rPr>
-          <w:rFonts w:ascii="Garamond" w:hAnsi="Garamond"/>
-          <w:color w:val="auto"/>
-        </w:rPr>
-      </w:pPr>
-      <w:r>
-        <w:rPr>
-          <w:rFonts w:ascii="Garamond" w:hAnsi="Garamond"/>
-          <w:color w:val="auto"/>
-        </w:rPr>
-        <w:t>Candidate for Major in Data Science</w:t>
-      </w:r>
-      <w:r>
-        <w:rPr>
-          <w:rFonts w:ascii="Garamond" w:hAnsi="Garamond"/>
-          <w:color w:val="auto"/>
-        </w:rPr>
-        <w:t xml:space="preserve"> in the faculty of</w:t>
-      </w:r>
-      <w:r>
-        <w:rPr>
-          <w:rFonts w:ascii="Garamond" w:hAnsi="Garamond"/>
-          <w:color w:val="auto"/>
-        </w:rPr>
-        <w:t xml:space="preserve"> Statistics</w:t>
-      </w:r>
-      <w:r>
-        <w:rPr>
-          <w:rFonts w:ascii="Garamond" w:hAnsi="Garamond"/>
-          <w:color w:val="auto"/>
-        </w:rPr>
-        <w:t>.</w:t>
-      </w:r>
-    </w:p>
-    <w:p>
-      <w:pPr>
-        <w:pStyle w:val="Default"/>
-        <w:pBdr>
-          <w:bottom w:val="single" w:sz="6" w:space="1" w:color="auto"/>
-        </w:pBdr>
-        <w:spacing w:line="252" w:lineRule="auto"/>
+        <w:pStyle w:val="Heading1"/>
         <w:rPr>
           <w:rStyle w:val="IntenseReference"/>
         </w:rPr>
@@ -1194,7 +1416,7 @@
         </w:rPr>
         <w:t xml:space="preserve">A </w:t>
       </w:r>
-      <w:hyperlink r:id="rId9" w:history="1">
+      <w:hyperlink r:id="rId16" w:history="1">
         <w:r>
           <w:rPr>
             <w:rStyle w:val="Hyperlink"/>
@@ -1245,7 +1467,7 @@
         </w:rPr>
         <w:t xml:space="preserve">A </w:t>
       </w:r>
-      <w:hyperlink r:id="rId10" w:history="1">
+      <w:hyperlink r:id="rId17" w:history="1">
         <w:r>
           <w:rPr>
             <w:rStyle w:val="Hyperlink"/>
@@ -1285,11 +1507,7 @@
     </w:p>
     <w:p>
       <w:pPr>
-        <w:pStyle w:val="Default"/>
-        <w:pBdr>
-          <w:bottom w:val="single" w:sz="6" w:space="1" w:color="auto"/>
-        </w:pBdr>
-        <w:spacing w:line="252" w:lineRule="auto"/>
+        <w:pStyle w:val="Heading1"/>
         <w:rPr>
           <w:rFonts w:ascii="Garamond" w:hAnsi="Garamond"/>
           <w:color w:val="auto"/>
@@ -1438,11 +1656,7 @@
     </w:p>
     <w:p>
       <w:pPr>
-        <w:pStyle w:val="Default"/>
-        <w:pBdr>
-          <w:bottom w:val="single" w:sz="6" w:space="1" w:color="auto"/>
-        </w:pBdr>
-        <w:spacing w:line="252" w:lineRule="auto"/>
+        <w:pStyle w:val="Heading1"/>
         <w:rPr>
           <w:rFonts w:ascii="Garamond" w:hAnsi="Garamond"/>
           <w:color w:val="auto"/>
@@ -1452,13 +1666,7 @@
         <w:rPr>
           <w:rStyle w:val="IntenseReference"/>
         </w:rPr>
-        <w:t>S</w:t>
-      </w:r>
-      <w:r>
-        <w:rPr>
-          <w:rStyle w:val="IntenseReference"/>
-        </w:rPr>
-        <w:t>KILLS</w:t>
+        <w:t>SKILLS</w:t>
       </w:r>
     </w:p>
     <w:p>
@@ -1649,18 +1857,20 @@
       </w:pPr>
     </w:p>
     <w:sectPr>
-      <w:footerReference w:type="default" r:id="rId11"/>
-      <w:pgSz w:w="12240" w:h="15840"/>
-      <w:pgMar w:top="630" w:right="720" w:bottom="414" w:left="720" w:header="720" w:footer="342" w:gutter="0"/>
+      <w:footerReference w:type="default" r:id="rId18"/>
+      <w:pgSz w:w="12240" w:h="15840" w:code="1"/>
+      <w:pgMar w:top="634" w:right="720" w:bottom="418" w:left="720" w:header="720" w:footer="346" w:gutter="0"/>
       <w:cols w:space="720"/>
+      <w:vAlign w:val="center"/>
       <w:noEndnote/>
+      <w:docGrid w:linePitch="326"/>
     </w:sectPr>
   </w:body>
 </w:document>
 </file>
 
 <file path=word/endnotes.xml><?xml version="1.0" encoding="utf-8"?>
-<w:endnotes xmlns:wpc="http://schemas.microsoft.com/office/word/2010/wordprocessingCanvas" xmlns:cx="http://schemas.microsoft.com/office/drawing/2014/chartex" xmlns:cx1="http://schemas.microsoft.com/office/drawing/2015/9/8/chartex" xmlns:cx2="http://schemas.microsoft.com/office/drawing/2015/10/21/chartex" xmlns:cx3="http://schemas.microsoft.com/office/drawing/2016/5/9/chartex" xmlns:cx4="http://schemas.microsoft.com/office/drawing/2016/5/10/chartex" xmlns:cx5="http://schemas.microsoft.com/office/drawing/2016/5/11/chartex" xmlns:cx6="http://schemas.microsoft.com/office/drawing/2016/5/12/chartex" xmlns:cx7="http://schemas.microsoft.com/office/drawing/2016/5/13/chartex" xmlns:cx8="http://schemas.microsoft.com/office/drawing/2016/5/14/chartex" xmlns:mc="http://schemas.openxmlformats.org/markup-compatibility/2006" xmlns:aink="http://schemas.microsoft.com/office/drawing/2016/ink" xmlns:am3d="http://schemas.microsoft.com/office/drawing/2017/model3d" xmlns:o="urn:schemas-microsoft-com:office:office" xmlns:r="http://schemas.openxmlformats.org/officeDocument/2006/relationships" xmlns:m="http://schemas.openxmlformats.org/officeDocument/2006/math" xmlns:v="urn:schemas-microsoft-com:vml" xmlns:wp14="http://schemas.microsoft.com/office/word/2010/wordprocessingDrawing" xmlns:wp="http://schemas.openxmlformats.org/drawingml/2006/wordprocessingDrawing" xmlns:w10="urn:schemas-microsoft-com:office:word" xmlns:w="http://schemas.openxmlformats.org/wordprocessingml/2006/main" xmlns:w14="http://schemas.microsoft.com/office/word/2010/wordml" xmlns:w15="http://schemas.microsoft.com/office/word/2012/wordml" xmlns:w16cex="http://schemas.microsoft.com/office/word/2018/wordml/cex" xmlns:w16cid="http://schemas.microsoft.com/office/word/2016/wordml/cid" xmlns:w16="http://schemas.microsoft.com/office/word/2018/wordml" xmlns:w16se="http://schemas.microsoft.com/office/word/2015/wordml/symex" xmlns:wpg="http://schemas.microsoft.com/office/word/2010/wordprocessingGroup" xmlns:wpi="http://schemas.microsoft.com/office/word/2010/wordprocessingInk" xmlns:wne="http://schemas.microsoft.com/office/word/2006/wordml" xmlns:wps="http://schemas.microsoft.com/office/word/2010/wordprocessingShape" mc:Ignorable="w14 w15 w16se w16cid w16 w16cex wp14">
+<w:endnotes xmlns:wpc="http://schemas.microsoft.com/office/word/2010/wordprocessingCanvas" xmlns:cx="http://schemas.microsoft.com/office/drawing/2014/chartex" xmlns:cx1="http://schemas.microsoft.com/office/drawing/2015/9/8/chartex" xmlns:cx2="http://schemas.microsoft.com/office/drawing/2015/10/21/chartex" xmlns:cx3="http://schemas.microsoft.com/office/drawing/2016/5/9/chartex" xmlns:cx4="http://schemas.microsoft.com/office/drawing/2016/5/10/chartex" xmlns:cx5="http://schemas.microsoft.com/office/drawing/2016/5/11/chartex" xmlns:cx6="http://schemas.microsoft.com/office/drawing/2016/5/12/chartex" xmlns:cx7="http://schemas.microsoft.com/office/drawing/2016/5/13/chartex" xmlns:cx8="http://schemas.microsoft.com/office/drawing/2016/5/14/chartex" xmlns:mc="http://schemas.openxmlformats.org/markup-compatibility/2006" xmlns:aink="http://schemas.microsoft.com/office/drawing/2016/ink" xmlns:am3d="http://schemas.microsoft.com/office/drawing/2017/model3d" xmlns:o="urn:schemas-microsoft-com:office:office" xmlns:r="http://schemas.openxmlformats.org/officeDocument/2006/relationships" xmlns:m="http://schemas.openxmlformats.org/officeDocument/2006/math" xmlns:v="urn:schemas-microsoft-com:vml" xmlns:wp14="http://schemas.microsoft.com/office/word/2010/wordprocessingDrawing" xmlns:wp="http://schemas.openxmlformats.org/drawingml/2006/wordprocessingDrawing" xmlns:w10="urn:schemas-microsoft-com:office:word" xmlns:w="http://schemas.openxmlformats.org/wordprocessingml/2006/main" xmlns:w14="http://schemas.microsoft.com/office/word/2010/wordml" xmlns:w15="http://schemas.microsoft.com/office/word/2012/wordml" xmlns:w16cex="http://schemas.microsoft.com/office/word/2018/wordml/cex" xmlns:w16cid="http://schemas.microsoft.com/office/word/2016/wordml/cid" xmlns:w16="http://schemas.microsoft.com/office/word/2018/wordml" xmlns:w16sdtdh="http://schemas.microsoft.com/office/word/2020/wordml/sdtdatahash" xmlns:w16se="http://schemas.microsoft.com/office/word/2015/wordml/symex" xmlns:wpg="http://schemas.microsoft.com/office/word/2010/wordprocessingGroup" xmlns:wpi="http://schemas.microsoft.com/office/word/2010/wordprocessingInk" xmlns:wne="http://schemas.microsoft.com/office/word/2006/wordml" xmlns:wps="http://schemas.microsoft.com/office/word/2010/wordprocessingShape" mc:Ignorable="w14 w15 w16se w16cid w16 w16cex w16sdtdh wp14">
   <w:endnote w:type="separator" w:id="-1">
     <w:p>
       <w:r>
@@ -1679,7 +1889,7 @@
 </file>
 
 <file path=word/footer1.xml><?xml version="1.0" encoding="utf-8"?>
-<w:ftr xmlns:wpc="http://schemas.microsoft.com/office/word/2010/wordprocessingCanvas" xmlns:cx="http://schemas.microsoft.com/office/drawing/2014/chartex" xmlns:cx1="http://schemas.microsoft.com/office/drawing/2015/9/8/chartex" xmlns:cx2="http://schemas.microsoft.com/office/drawing/2015/10/21/chartex" xmlns:cx3="http://schemas.microsoft.com/office/drawing/2016/5/9/chartex" xmlns:cx4="http://schemas.microsoft.com/office/drawing/2016/5/10/chartex" xmlns:cx5="http://schemas.microsoft.com/office/drawing/2016/5/11/chartex" xmlns:cx6="http://schemas.microsoft.com/office/drawing/2016/5/12/chartex" xmlns:cx7="http://schemas.microsoft.com/office/drawing/2016/5/13/chartex" xmlns:cx8="http://schemas.microsoft.com/office/drawing/2016/5/14/chartex" xmlns:mc="http://schemas.openxmlformats.org/markup-compatibility/2006" xmlns:aink="http://schemas.microsoft.com/office/drawing/2016/ink" xmlns:am3d="http://schemas.microsoft.com/office/drawing/2017/model3d" xmlns:o="urn:schemas-microsoft-com:office:office" xmlns:r="http://schemas.openxmlformats.org/officeDocument/2006/relationships" xmlns:m="http://schemas.openxmlformats.org/officeDocument/2006/math" xmlns:v="urn:schemas-microsoft-com:vml" xmlns:wp14="http://schemas.microsoft.com/office/word/2010/wordprocessingDrawing" xmlns:wp="http://schemas.openxmlformats.org/drawingml/2006/wordprocessingDrawing" xmlns:w10="urn:schemas-microsoft-com:office:word" xmlns:w="http://schemas.openxmlformats.org/wordprocessingml/2006/main" xmlns:w14="http://schemas.microsoft.com/office/word/2010/wordml" xmlns:w15="http://schemas.microsoft.com/office/word/2012/wordml" xmlns:w16cex="http://schemas.microsoft.com/office/word/2018/wordml/cex" xmlns:w16cid="http://schemas.microsoft.com/office/word/2016/wordml/cid" xmlns:w16="http://schemas.microsoft.com/office/word/2018/wordml" xmlns:w16se="http://schemas.microsoft.com/office/word/2015/wordml/symex" xmlns:wpg="http://schemas.microsoft.com/office/word/2010/wordprocessingGroup" xmlns:wpi="http://schemas.microsoft.com/office/word/2010/wordprocessingInk" xmlns:wne="http://schemas.microsoft.com/office/word/2006/wordml" xmlns:wps="http://schemas.microsoft.com/office/word/2010/wordprocessingShape" mc:Ignorable="w14 w15 w16se w16cid w16 w16cex wp14">
+<w:ftr xmlns:wpc="http://schemas.microsoft.com/office/word/2010/wordprocessingCanvas" xmlns:cx="http://schemas.microsoft.com/office/drawing/2014/chartex" xmlns:cx1="http://schemas.microsoft.com/office/drawing/2015/9/8/chartex" xmlns:cx2="http://schemas.microsoft.com/office/drawing/2015/10/21/chartex" xmlns:cx3="http://schemas.microsoft.com/office/drawing/2016/5/9/chartex" xmlns:cx4="http://schemas.microsoft.com/office/drawing/2016/5/10/chartex" xmlns:cx5="http://schemas.microsoft.com/office/drawing/2016/5/11/chartex" xmlns:cx6="http://schemas.microsoft.com/office/drawing/2016/5/12/chartex" xmlns:cx7="http://schemas.microsoft.com/office/drawing/2016/5/13/chartex" xmlns:cx8="http://schemas.microsoft.com/office/drawing/2016/5/14/chartex" xmlns:mc="http://schemas.openxmlformats.org/markup-compatibility/2006" xmlns:aink="http://schemas.microsoft.com/office/drawing/2016/ink" xmlns:am3d="http://schemas.microsoft.com/office/drawing/2017/model3d" xmlns:o="urn:schemas-microsoft-com:office:office" xmlns:r="http://schemas.openxmlformats.org/officeDocument/2006/relationships" xmlns:m="http://schemas.openxmlformats.org/officeDocument/2006/math" xmlns:v="urn:schemas-microsoft-com:vml" xmlns:wp14="http://schemas.microsoft.com/office/word/2010/wordprocessingDrawing" xmlns:wp="http://schemas.openxmlformats.org/drawingml/2006/wordprocessingDrawing" xmlns:w10="urn:schemas-microsoft-com:office:word" xmlns:w="http://schemas.openxmlformats.org/wordprocessingml/2006/main" xmlns:w14="http://schemas.microsoft.com/office/word/2010/wordml" xmlns:w15="http://schemas.microsoft.com/office/word/2012/wordml" xmlns:w16cex="http://schemas.microsoft.com/office/word/2018/wordml/cex" xmlns:w16cid="http://schemas.microsoft.com/office/word/2016/wordml/cid" xmlns:w16="http://schemas.microsoft.com/office/word/2018/wordml" xmlns:w16sdtdh="http://schemas.microsoft.com/office/word/2020/wordml/sdtdatahash" xmlns:w16se="http://schemas.microsoft.com/office/word/2015/wordml/symex" xmlns:wpg="http://schemas.microsoft.com/office/word/2010/wordprocessingGroup" xmlns:wpi="http://schemas.microsoft.com/office/word/2010/wordprocessingInk" xmlns:wne="http://schemas.microsoft.com/office/word/2006/wordml" xmlns:wps="http://schemas.microsoft.com/office/word/2010/wordprocessingShape" mc:Ignorable="w14 w15 w16se w16cid w16 w16cex w16sdtdh wp14">
   <w:p>
     <w:pPr>
       <w:pStyle w:val="Footer"/>
@@ -1697,7 +1907,7 @@
 </file>
 
 <file path=word/footnotes.xml><?xml version="1.0" encoding="utf-8"?>
-<w:footnotes xmlns:wpc="http://schemas.microsoft.com/office/word/2010/wordprocessingCanvas" xmlns:cx="http://schemas.microsoft.com/office/drawing/2014/chartex" xmlns:cx1="http://schemas.microsoft.com/office/drawing/2015/9/8/chartex" xmlns:cx2="http://schemas.microsoft.com/office/drawing/2015/10/21/chartex" xmlns:cx3="http://schemas.microsoft.com/office/drawing/2016/5/9/chartex" xmlns:cx4="http://schemas.microsoft.com/office/drawing/2016/5/10/chartex" xmlns:cx5="http://schemas.microsoft.com/office/drawing/2016/5/11/chartex" xmlns:cx6="http://schemas.microsoft.com/office/drawing/2016/5/12/chartex" xmlns:cx7="http://schemas.microsoft.com/office/drawing/2016/5/13/chartex" xmlns:cx8="http://schemas.microsoft.com/office/drawing/2016/5/14/chartex" xmlns:mc="http://schemas.openxmlformats.org/markup-compatibility/2006" xmlns:aink="http://schemas.microsoft.com/office/drawing/2016/ink" xmlns:am3d="http://schemas.microsoft.com/office/drawing/2017/model3d" xmlns:o="urn:schemas-microsoft-com:office:office" xmlns:r="http://schemas.openxmlformats.org/officeDocument/2006/relationships" xmlns:m="http://schemas.openxmlformats.org/officeDocument/2006/math" xmlns:v="urn:schemas-microsoft-com:vml" xmlns:wp14="http://schemas.microsoft.com/office/word/2010/wordprocessingDrawing" xmlns:wp="http://schemas.openxmlformats.org/drawingml/2006/wordprocessingDrawing" xmlns:w10="urn:schemas-microsoft-com:office:word" xmlns:w="http://schemas.openxmlformats.org/wordprocessingml/2006/main" xmlns:w14="http://schemas.microsoft.com/office/word/2010/wordml" xmlns:w15="http://schemas.microsoft.com/office/word/2012/wordml" xmlns:w16cex="http://schemas.microsoft.com/office/word/2018/wordml/cex" xmlns:w16cid="http://schemas.microsoft.com/office/word/2016/wordml/cid" xmlns:w16="http://schemas.microsoft.com/office/word/2018/wordml" xmlns:w16se="http://schemas.microsoft.com/office/word/2015/wordml/symex" xmlns:wpg="http://schemas.microsoft.com/office/word/2010/wordprocessingGroup" xmlns:wpi="http://schemas.microsoft.com/office/word/2010/wordprocessingInk" xmlns:wne="http://schemas.microsoft.com/office/word/2006/wordml" xmlns:wps="http://schemas.microsoft.com/office/word/2010/wordprocessingShape" mc:Ignorable="w14 w15 w16se w16cid w16 w16cex wp14">
+<w:footnotes xmlns:wpc="http://schemas.microsoft.com/office/word/2010/wordprocessingCanvas" xmlns:cx="http://schemas.microsoft.com/office/drawing/2014/chartex" xmlns:cx1="http://schemas.microsoft.com/office/drawing/2015/9/8/chartex" xmlns:cx2="http://schemas.microsoft.com/office/drawing/2015/10/21/chartex" xmlns:cx3="http://schemas.microsoft.com/office/drawing/2016/5/9/chartex" xmlns:cx4="http://schemas.microsoft.com/office/drawing/2016/5/10/chartex" xmlns:cx5="http://schemas.microsoft.com/office/drawing/2016/5/11/chartex" xmlns:cx6="http://schemas.microsoft.com/office/drawing/2016/5/12/chartex" xmlns:cx7="http://schemas.microsoft.com/office/drawing/2016/5/13/chartex" xmlns:cx8="http://schemas.microsoft.com/office/drawing/2016/5/14/chartex" xmlns:mc="http://schemas.openxmlformats.org/markup-compatibility/2006" xmlns:aink="http://schemas.microsoft.com/office/drawing/2016/ink" xmlns:am3d="http://schemas.microsoft.com/office/drawing/2017/model3d" xmlns:o="urn:schemas-microsoft-com:office:office" xmlns:r="http://schemas.openxmlformats.org/officeDocument/2006/relationships" xmlns:m="http://schemas.openxmlformats.org/officeDocument/2006/math" xmlns:v="urn:schemas-microsoft-com:vml" xmlns:wp14="http://schemas.microsoft.com/office/word/2010/wordprocessingDrawing" xmlns:wp="http://schemas.openxmlformats.org/drawingml/2006/wordprocessingDrawing" xmlns:w10="urn:schemas-microsoft-com:office:word" xmlns:w="http://schemas.openxmlformats.org/wordprocessingml/2006/main" xmlns:w14="http://schemas.microsoft.com/office/word/2010/wordml" xmlns:w15="http://schemas.microsoft.com/office/word/2012/wordml" xmlns:w16cex="http://schemas.microsoft.com/office/word/2018/wordml/cex" xmlns:w16cid="http://schemas.microsoft.com/office/word/2016/wordml/cid" xmlns:w16="http://schemas.microsoft.com/office/word/2018/wordml" xmlns:w16sdtdh="http://schemas.microsoft.com/office/word/2020/wordml/sdtdatahash" xmlns:w16se="http://schemas.microsoft.com/office/word/2015/wordml/symex" xmlns:wpg="http://schemas.microsoft.com/office/word/2010/wordprocessingGroup" xmlns:wpi="http://schemas.microsoft.com/office/word/2010/wordprocessingInk" xmlns:wne="http://schemas.microsoft.com/office/word/2006/wordml" xmlns:wps="http://schemas.microsoft.com/office/word/2010/wordprocessingShape" mc:Ignorable="w14 w15 w16se w16cid w16 w16cex w16sdtdh wp14">
   <w:footnote w:type="separator" w:id="-1">
     <w:p>
       <w:r>
@@ -1716,7 +1926,7 @@
 </file>
 
 <file path=word/numbering.xml><?xml version="1.0" encoding="utf-8"?>
-<w:numbering xmlns:wpc="http://schemas.microsoft.com/office/word/2010/wordprocessingCanvas" xmlns:cx="http://schemas.microsoft.com/office/drawing/2014/chartex" xmlns:cx1="http://schemas.microsoft.com/office/drawing/2015/9/8/chartex" xmlns:cx2="http://schemas.microsoft.com/office/drawing/2015/10/21/chartex" xmlns:cx3="http://schemas.microsoft.com/office/drawing/2016/5/9/chartex" xmlns:cx4="http://schemas.microsoft.com/office/drawing/2016/5/10/chartex" xmlns:cx5="http://schemas.microsoft.com/office/drawing/2016/5/11/chartex" xmlns:cx6="http://schemas.microsoft.com/office/drawing/2016/5/12/chartex" xmlns:cx7="http://schemas.microsoft.com/office/drawing/2016/5/13/chartex" xmlns:cx8="http://schemas.microsoft.com/office/drawing/2016/5/14/chartex" xmlns:mc="http://schemas.openxmlformats.org/markup-compatibility/2006" xmlns:aink="http://schemas.microsoft.com/office/drawing/2016/ink" xmlns:am3d="http://schemas.microsoft.com/office/drawing/2017/model3d" xmlns:o="urn:schemas-microsoft-com:office:office" xmlns:r="http://schemas.openxmlformats.org/officeDocument/2006/relationships" xmlns:m="http://schemas.openxmlformats.org/officeDocument/2006/math" xmlns:v="urn:schemas-microsoft-com:vml" xmlns:wp14="http://schemas.microsoft.com/office/word/2010/wordprocessingDrawing" xmlns:wp="http://schemas.openxmlformats.org/drawingml/2006/wordprocessingDrawing" xmlns:w10="urn:schemas-microsoft-com:office:word" xmlns:w="http://schemas.openxmlformats.org/wordprocessingml/2006/main" xmlns:w14="http://schemas.microsoft.com/office/word/2010/wordml" xmlns:w15="http://schemas.microsoft.com/office/word/2012/wordml" xmlns:w16cex="http://schemas.microsoft.com/office/word/2018/wordml/cex" xmlns:w16cid="http://schemas.microsoft.com/office/word/2016/wordml/cid" xmlns:w16="http://schemas.microsoft.com/office/word/2018/wordml" xmlns:w16se="http://schemas.microsoft.com/office/word/2015/wordml/symex" xmlns:wpg="http://schemas.microsoft.com/office/word/2010/wordprocessingGroup" xmlns:wpi="http://schemas.microsoft.com/office/word/2010/wordprocessingInk" xmlns:wne="http://schemas.microsoft.com/office/word/2006/wordml" xmlns:wps="http://schemas.microsoft.com/office/word/2010/wordprocessingShape" mc:Ignorable="w14 w15 w16se w16cid w16 w16cex wp14">
+<w:numbering xmlns:wpc="http://schemas.microsoft.com/office/word/2010/wordprocessingCanvas" xmlns:cx="http://schemas.microsoft.com/office/drawing/2014/chartex" xmlns:cx1="http://schemas.microsoft.com/office/drawing/2015/9/8/chartex" xmlns:cx2="http://schemas.microsoft.com/office/drawing/2015/10/21/chartex" xmlns:cx3="http://schemas.microsoft.com/office/drawing/2016/5/9/chartex" xmlns:cx4="http://schemas.microsoft.com/office/drawing/2016/5/10/chartex" xmlns:cx5="http://schemas.microsoft.com/office/drawing/2016/5/11/chartex" xmlns:cx6="http://schemas.microsoft.com/office/drawing/2016/5/12/chartex" xmlns:cx7="http://schemas.microsoft.com/office/drawing/2016/5/13/chartex" xmlns:cx8="http://schemas.microsoft.com/office/drawing/2016/5/14/chartex" xmlns:mc="http://schemas.openxmlformats.org/markup-compatibility/2006" xmlns:aink="http://schemas.microsoft.com/office/drawing/2016/ink" xmlns:am3d="http://schemas.microsoft.com/office/drawing/2017/model3d" xmlns:o="urn:schemas-microsoft-com:office:office" xmlns:r="http://schemas.openxmlformats.org/officeDocument/2006/relationships" xmlns:m="http://schemas.openxmlformats.org/officeDocument/2006/math" xmlns:v="urn:schemas-microsoft-com:vml" xmlns:wp14="http://schemas.microsoft.com/office/word/2010/wordprocessingDrawing" xmlns:wp="http://schemas.openxmlformats.org/drawingml/2006/wordprocessingDrawing" xmlns:w10="urn:schemas-microsoft-com:office:word" xmlns:w="http://schemas.openxmlformats.org/wordprocessingml/2006/main" xmlns:w14="http://schemas.microsoft.com/office/word/2010/wordml" xmlns:w15="http://schemas.microsoft.com/office/word/2012/wordml" xmlns:w16cex="http://schemas.microsoft.com/office/word/2018/wordml/cex" xmlns:w16cid="http://schemas.microsoft.com/office/word/2016/wordml/cid" xmlns:w16="http://schemas.microsoft.com/office/word/2018/wordml" xmlns:w16sdtdh="http://schemas.microsoft.com/office/word/2020/wordml/sdtdatahash" xmlns:w16se="http://schemas.microsoft.com/office/word/2015/wordml/symex" xmlns:wpg="http://schemas.microsoft.com/office/word/2010/wordprocessingGroup" xmlns:wpi="http://schemas.microsoft.com/office/word/2010/wordprocessingInk" xmlns:wne="http://schemas.microsoft.com/office/word/2006/wordml" xmlns:wps="http://schemas.microsoft.com/office/word/2010/wordprocessingShape" mc:Ignorable="w14 w15 w16se w16cid w16 w16cex w16sdtdh wp14">
   <w:abstractNum w:abstractNumId="0" w15:restartNumberingAfterBreak="0">
     <w:nsid w:val="02C450BF"/>
     <w:multiLevelType w:val="hybridMultilevel"/>
@@ -5091,7 +5301,7 @@
 </file>
 
 <file path=word/styles.xml><?xml version="1.0" encoding="utf-8"?>
-<w:styles xmlns:mc="http://schemas.openxmlformats.org/markup-compatibility/2006" xmlns:r="http://schemas.openxmlformats.org/officeDocument/2006/relationships" xmlns:w="http://schemas.openxmlformats.org/wordprocessingml/2006/main" xmlns:w14="http://schemas.microsoft.com/office/word/2010/wordml" xmlns:w15="http://schemas.microsoft.com/office/word/2012/wordml" xmlns:w16cex="http://schemas.microsoft.com/office/word/2018/wordml/cex" xmlns:w16cid="http://schemas.microsoft.com/office/word/2016/wordml/cid" xmlns:w16="http://schemas.microsoft.com/office/word/2018/wordml" xmlns:w16se="http://schemas.microsoft.com/office/word/2015/wordml/symex" mc:Ignorable="w14 w15 w16se w16cid w16 w16cex">
+<w:styles xmlns:mc="http://schemas.openxmlformats.org/markup-compatibility/2006" xmlns:r="http://schemas.openxmlformats.org/officeDocument/2006/relationships" xmlns:w="http://schemas.openxmlformats.org/wordprocessingml/2006/main" xmlns:w14="http://schemas.microsoft.com/office/word/2010/wordml" xmlns:w15="http://schemas.microsoft.com/office/word/2012/wordml" xmlns:w16cex="http://schemas.microsoft.com/office/word/2018/wordml/cex" xmlns:w16cid="http://schemas.microsoft.com/office/word/2016/wordml/cid" xmlns:w16="http://schemas.microsoft.com/office/word/2018/wordml" xmlns:w16sdtdh="http://schemas.microsoft.com/office/word/2020/wordml/sdtdatahash" xmlns:w16se="http://schemas.microsoft.com/office/word/2015/wordml/symex" mc:Ignorable="w14 w15 w16se w16cid w16 w16cex w16sdtdh">
   <w:docDefaults>
     <w:rPrDefault>
       <w:rPr>
@@ -5483,13 +5693,33 @@
     <w:name w:val="Normal"/>
     <w:qFormat/>
   </w:style>
+  <w:style w:type="paragraph" w:styleId="Heading1">
+    <w:name w:val="heading 1"/>
+    <w:basedOn w:val="Normal"/>
+    <w:next w:val="Normal"/>
+    <w:link w:val="Heading1Char"/>
+    <w:uiPriority w:val="9"/>
+    <w:qFormat/>
+    <w:rsid w:val="0050093C"/>
+    <w:pPr>
+      <w:keepNext/>
+      <w:keepLines/>
+      <w:spacing w:before="240"/>
+      <w:outlineLvl w:val="0"/>
+    </w:pPr>
+    <w:rPr>
+      <w:rFonts w:asciiTheme="majorHAnsi" w:eastAsiaTheme="majorEastAsia" w:hAnsiTheme="majorHAnsi" w:cstheme="majorBidi"/>
+      <w:color w:val="365F91" w:themeColor="accent1" w:themeShade="BF"/>
+      <w:sz w:val="32"/>
+      <w:szCs w:val="32"/>
+    </w:rPr>
+  </w:style>
   <w:style w:type="paragraph" w:styleId="Heading2">
     <w:name w:val="heading 2"/>
     <w:basedOn w:val="Normal"/>
     <w:next w:val="Normal"/>
     <w:link w:val="Heading2Char"/>
     <w:uiPriority w:val="9"/>
-    <w:semiHidden/>
     <w:unhideWhenUsed/>
     <w:qFormat/>
     <w:rsid w:val="00D16B6D"/>
@@ -5638,7 +5868,6 @@
     <w:basedOn w:val="DefaultParagraphFont"/>
     <w:link w:val="Heading2"/>
     <w:uiPriority w:val="9"/>
-    <w:semiHidden/>
     <w:rsid w:val="00D16B6D"/>
     <w:rPr>
       <w:rFonts w:asciiTheme="majorHAnsi" w:eastAsiaTheme="majorEastAsia" w:hAnsiTheme="majorHAnsi" w:cstheme="majorBidi"/>
@@ -5659,6 +5888,30 @@
       <w:smallCaps/>
       <w:color w:val="4F81BD" w:themeColor="accent1"/>
       <w:spacing w:val="5"/>
+    </w:rPr>
+  </w:style>
+  <w:style w:type="character" w:styleId="Emphasis">
+    <w:name w:val="Emphasis"/>
+    <w:basedOn w:val="DefaultParagraphFont"/>
+    <w:uiPriority w:val="20"/>
+    <w:qFormat/>
+    <w:rsid w:val="0050093C"/>
+    <w:rPr>
+      <w:i/>
+      <w:iCs/>
+    </w:rPr>
+  </w:style>
+  <w:style w:type="character" w:customStyle="1" w:styleId="Heading1Char">
+    <w:name w:val="Heading 1 Char"/>
+    <w:basedOn w:val="DefaultParagraphFont"/>
+    <w:link w:val="Heading1"/>
+    <w:uiPriority w:val="9"/>
+    <w:rsid w:val="0050093C"/>
+    <w:rPr>
+      <w:rFonts w:asciiTheme="majorHAnsi" w:eastAsiaTheme="majorEastAsia" w:hAnsiTheme="majorHAnsi" w:cstheme="majorBidi"/>
+      <w:color w:val="365F91" w:themeColor="accent1" w:themeShade="BF"/>
+      <w:sz w:val="32"/>
+      <w:szCs w:val="32"/>
     </w:rPr>
   </w:style>
 </w:styles>

</xml_diff>